<commit_message>
Updated guidelines to version 1.0.
</commit_message>
<xml_diff>
--- a/guidelines/TraumaML-AnnotationGuidelines.docx
+++ b/guidelines/TraumaML-AnnotationGuidelines.docx
@@ -44,9 +44,6 @@
       </w:r>
       <w:r>
         <w:t>.</w:t>
-      </w:r>
-      <w:r>
-        <w:t xml:space="preserve"> Draft</w:t>
       </w:r>
     </w:p>
     <w:sdt>
@@ -1954,8 +1951,8 @@
         <w:tblLook w:val="04A0" w:firstRow="1" w:lastRow="0" w:firstColumn="1" w:lastColumn="0" w:noHBand="0" w:noVBand="1"/>
       </w:tblPr>
       <w:tblGrid>
-        <w:gridCol w:w="1890"/>
-        <w:gridCol w:w="7469"/>
+        <w:gridCol w:w="1874"/>
+        <w:gridCol w:w="7368"/>
       </w:tblGrid>
       <w:tr>
         <w:tc>
@@ -2074,7 +2071,7 @@
       </w:tblPr>
       <w:tblGrid>
         <w:gridCol w:w="2250"/>
-        <w:gridCol w:w="7015"/>
+        <w:gridCol w:w="6992"/>
       </w:tblGrid>
       <w:tr>
         <w:tc>
@@ -2316,8 +2313,8 @@
         <w:tblLook w:val="04A0" w:firstRow="1" w:lastRow="0" w:firstColumn="1" w:lastColumn="0" w:noHBand="0" w:noVBand="1"/>
       </w:tblPr>
       <w:tblGrid>
-        <w:gridCol w:w="2160"/>
-        <w:gridCol w:w="7308"/>
+        <w:gridCol w:w="2157"/>
+        <w:gridCol w:w="7085"/>
       </w:tblGrid>
       <w:tr>
         <w:tc>
@@ -2329,6 +2326,7 @@
               <w:ind w:left="-85" w:firstLine="85"/>
             </w:pPr>
             <w:r>
+              <w:lastRenderedPageBreak/>
               <w:t>Event_Type</w:t>
             </w:r>
           </w:p>
@@ -2372,11 +2370,7 @@
               <w:t>,</w:t>
             </w:r>
             <w:r>
-              <w:t xml:space="preserve"> </w:t>
-            </w:r>
-            <w:r>
-              <w:lastRenderedPageBreak/>
-              <w:t>“</w:t>
+              <w:t xml:space="preserve"> “</w:t>
             </w:r>
             <w:r>
               <w:t>E</w:t>
@@ -2421,7 +2415,6 @@
               <w:ind w:left="-85" w:firstLine="85"/>
             </w:pPr>
             <w:r>
-              <w:lastRenderedPageBreak/>
               <w:t>Childhood</w:t>
             </w:r>
             <w:r>
@@ -3683,6 +3676,7 @@
       </w:pPr>
       <w:bookmarkStart w:id="6" w:name="_Toc123544527"/>
       <w:r>
+        <w:lastRenderedPageBreak/>
         <w:t xml:space="preserve">2.1.4. </w:t>
       </w:r>
       <w:r>
@@ -4233,10 +4227,6 @@
     <w:p>
       <w:pPr>
         <w:pStyle w:val="ListParagraph"/>
-        <w:numPr>
-          <w:ilvl w:val="0"/>
-          <w:numId w:val="31"/>
-        </w:numPr>
         <w:rPr>
           <w:i/>
         </w:rPr>
@@ -4246,7 +4236,6 @@
           <w:rFonts w:eastAsia="Times New Roman" w:cstheme="minorHAnsi"/>
           <w:color w:val="000000" w:themeColor="text1"/>
         </w:rPr>
-        <w:lastRenderedPageBreak/>
         <w:t>Just annotate the main verb.</w:t>
       </w:r>
       <w:r>
@@ -4272,6 +4261,7 @@
         <w:rPr>
           <w:i/>
         </w:rPr>
+        <w:lastRenderedPageBreak/>
         <w:t>“[</w:t>
       </w:r>
       <w:r>
@@ -4452,8 +4442,8 @@
         <w:tblLook w:val="04A0" w:firstRow="1" w:lastRow="0" w:firstColumn="1" w:lastColumn="0" w:noHBand="0" w:noVBand="1"/>
       </w:tblPr>
       <w:tblGrid>
-        <w:gridCol w:w="1980"/>
-        <w:gridCol w:w="7380"/>
+        <w:gridCol w:w="1979"/>
+        <w:gridCol w:w="7263"/>
       </w:tblGrid>
       <w:tr>
         <w:tc>
@@ -4935,8 +4925,8 @@
         <w:tblLook w:val="04A0" w:firstRow="1" w:lastRow="0" w:firstColumn="1" w:lastColumn="0" w:noHBand="0" w:noVBand="1"/>
       </w:tblPr>
       <w:tblGrid>
-        <w:gridCol w:w="2520"/>
-        <w:gridCol w:w="6948"/>
+        <w:gridCol w:w="2519"/>
+        <w:gridCol w:w="6723"/>
       </w:tblGrid>
       <w:tr>
         <w:tc>
@@ -4948,7 +4938,6 @@
               <w:ind w:left="-85" w:firstLine="85"/>
             </w:pPr>
             <w:r>
-              <w:lastRenderedPageBreak/>
               <w:t>Not_C</w:t>
             </w:r>
             <w:r>
@@ -4980,6 +4969,7 @@
               <w:ind w:left="-85" w:firstLine="85"/>
             </w:pPr>
             <w:r>
+              <w:lastRenderedPageBreak/>
               <w:t>N</w:t>
             </w:r>
             <w:r>
@@ -5057,7 +5047,49 @@
         <w:t>get tagged</w:t>
       </w:r>
       <w:r>
-        <w:t xml:space="preserve"> as a symptom. For past symptoms use Not_Current_Symptom. For example, with “</w:t>
+        <w:t xml:space="preserve"> as a symptom. For past symptoms use </w:t>
+      </w:r>
+      <w:r>
+        <w:t xml:space="preserve">the </w:t>
+      </w:r>
+      <w:r>
+        <w:t>Not_Current_Symptom</w:t>
+      </w:r>
+      <w:r>
+        <w:t xml:space="preserve"> attribute</w:t>
+      </w:r>
+      <w:r>
+        <w:t xml:space="preserve">. For example, </w:t>
+      </w:r>
+      <w:r>
+        <w:t xml:space="preserve">with </w:t>
+      </w:r>
+      <w:r>
+        <w:t xml:space="preserve">“history of cutting” we annotate cutting as a </w:t>
+      </w:r>
+      <w:r>
+        <w:t>symptom and</w:t>
+      </w:r>
+      <w:r>
+        <w:t xml:space="preserve"> add the</w:t>
+      </w:r>
+      <w:r>
+        <w:t xml:space="preserve"> Not_Current_Symptom </w:t>
+      </w:r>
+      <w:r>
+        <w:t>a</w:t>
+      </w:r>
+      <w:r>
+        <w:t>ttribute. An</w:t>
+      </w:r>
+      <w:r>
+        <w:t>d</w:t>
+      </w:r>
+      <w:r>
+        <w:t xml:space="preserve"> </w:t>
+      </w:r>
+      <w:r>
+        <w:t>with “</w:t>
       </w:r>
       <w:r>
         <w:t xml:space="preserve">Resolution of </w:t>
@@ -5084,8 +5116,16 @@
         <w:rPr>
           <w:color w:val="4472C4" w:themeColor="accent1"/>
         </w:rPr>
-        <w:t>urges to harm self</w:t>
-      </w:r>
+        <w:t xml:space="preserve">urges to harm </w:t>
+      </w:r>
+      <w:proofErr w:type="spellStart"/>
+      <w:r>
+        <w:rPr>
+          <w:color w:val="4472C4" w:themeColor="accent1"/>
+        </w:rPr>
+        <w:t>self</w:t>
+      </w:r>
+      <w:proofErr w:type="spellEnd"/>
       <w:r>
         <w:t>]</w:t>
       </w:r>
@@ -5093,13 +5133,31 @@
         <w:t xml:space="preserve">” we </w:t>
       </w:r>
       <w:r>
-        <w:t>annotated</w:t>
-      </w:r>
-      <w:r>
-        <w:t xml:space="preserve"> two symptoms and for each we add Not_Current_Symptom since t</w:t>
-      </w:r>
-      <w:r>
-        <w:t xml:space="preserve">he word resolution is saying it was there and now it's </w:t>
+        <w:t>annotate</w:t>
+      </w:r>
+      <w:r>
+        <w:t xml:space="preserve"> two symptoms and for each we add </w:t>
+      </w:r>
+      <w:r>
+        <w:t xml:space="preserve">the </w:t>
+      </w:r>
+      <w:r>
+        <w:t>Not_Current_Symptom since t</w:t>
+      </w:r>
+      <w:r>
+        <w:t xml:space="preserve">he word resolution </w:t>
+      </w:r>
+      <w:r>
+        <w:t>indicates the symptom</w:t>
+      </w:r>
+      <w:r>
+        <w:t xml:space="preserve"> was there and now it</w:t>
+      </w:r>
+      <w:r>
+        <w:t>’</w:t>
+      </w:r>
+      <w:r>
+        <w:t xml:space="preserve">s </w:t>
       </w:r>
       <w:r>
         <w:t>not</w:t>
@@ -5124,10 +5182,19 @@
         </w:numPr>
       </w:pPr>
       <w:r>
-        <w:t>“avoidance,” “intrusive memories,” “flashbacks,” “nightmares,” “hypervigilance,” “PTSD symptoms,” “anxiety,” “tension,” “panic attacks,” “palpitations”</w:t>
-      </w:r>
-      <w:r>
-        <w:t>, “interpersonal distress”</w:t>
+        <w:t>“avoidance,” “intrusive memories,” “flashbacks,” “nightmares,” “hypervigilance,” “PTSD symptoms,” “anxiety,” “tension,” “panic attacks,” “palpitations</w:t>
+      </w:r>
+      <w:r>
+        <w:t>,</w:t>
+      </w:r>
+      <w:r>
+        <w:t>”</w:t>
+      </w:r>
+      <w:r>
+        <w:t xml:space="preserve"> “irritability,” “worry” </w:t>
+      </w:r>
+      <w:r>
+        <w:t xml:space="preserve"> </w:t>
       </w:r>
     </w:p>
     <w:p>
@@ -5139,13 +5206,52 @@
         </w:numPr>
       </w:pPr>
       <w:r>
-        <w:t>“malaise,” “low appetite,” “weight gain/loss,” “sleeping all day,” “psychomotor retardation,” “psychomotor agitation,” “self-harm thoughts,” “suicidal ideation,”</w:t>
+        <w:t>“</w:t>
+      </w:r>
+      <w:r>
+        <w:t>decreased</w:t>
+      </w:r>
+      <w:r>
+        <w:t xml:space="preserve"> appetite,” “weight gain/loss,” “sleeping all day,” “psychomotor retardation,” “psychomotor agitation,” “self-harm thoughts,” “suicidal ideation,”</w:t>
       </w:r>
       <w:r>
         <w:t xml:space="preserve"> </w:t>
       </w:r>
       <w:r>
-        <w:t>“attempted suicide,” “attempted to end his life”</w:t>
+        <w:t>“attempted suicide,” “attempted to end his life</w:t>
+      </w:r>
+      <w:r>
+        <w:t>,</w:t>
+      </w:r>
+      <w:r>
+        <w:t>”</w:t>
+      </w:r>
+      <w:r>
+        <w:t xml:space="preserve"> “mood </w:t>
+      </w:r>
+      <w:r>
+        <w:t>labile</w:t>
+      </w:r>
+      <w:r>
+        <w:t>,” “loss</w:t>
+      </w:r>
+      <w:r>
+        <w:t xml:space="preserve"> of interest</w:t>
+      </w:r>
+      <w:r>
+        <w:t>,</w:t>
+      </w:r>
+      <w:r>
+        <w:t>”</w:t>
+      </w:r>
+      <w:r>
+        <w:t xml:space="preserve"> “</w:t>
+      </w:r>
+      <w:r>
+        <w:t>worthless</w:t>
+      </w:r>
+      <w:r>
+        <w:t>ness”</w:t>
       </w:r>
     </w:p>
     <w:p>
@@ -5157,7 +5263,16 @@
         </w:numPr>
       </w:pPr>
       <w:r>
-        <w:t>“delusions,” “hallucinations,” “responding to internal stimuli,” “loosening of associations,” “psychotic symptoms,” “mania,” “behavioral dysregulation”</w:t>
+        <w:t>“delusions,” “hallucinations,” “responding to internal stimuli,” “loosening of associations,” “psychotic symptoms,” “mania,” “behavioral dysregulation</w:t>
+      </w:r>
+      <w:r>
+        <w:t>,</w:t>
+      </w:r>
+      <w:r>
+        <w:t>”</w:t>
+      </w:r>
+      <w:r>
+        <w:t xml:space="preserve"> “flight of ideas,” “impulsivity”</w:t>
       </w:r>
     </w:p>
     <w:p/>
@@ -5398,11 +5513,11 @@
         <w:jc w:val="both"/>
       </w:pPr>
       <w:r>
-        <w:t xml:space="preserve">When annotating violent behavior, we often see sub symptoms like "took a scalpel and cut him", these very specific actions are not annotated. What we do annotate are more generic descriptions like "hurting people physically". Similarly, there are many variants of suicidal </w:t>
+        <w:t xml:space="preserve">When annotating violent behavior, we often see sub symptoms like "took a scalpel and cut him", these very specific actions are not annotated. What we do annotate are more generic descriptions like "hurting people physically". Similarly, there are many variants of suicidal behavior. But that specific behavior is usually not used to describe a symptom. For example, in </w:t>
       </w:r>
       <w:r>
         <w:lastRenderedPageBreak/>
-        <w:t>behavior. But that specific behavior is usually not used to describe a symptom. For example, in “patient attempted suicide by taking pills”, it is “attempted suicide” that should be annotated as a symptom, not the entire phrase or “taking pills”. Another example is</w:t>
+        <w:t>“patient attempted suicide by taking pills”, it is “attempted suicide” that should be annotated as a symptom, not the entire phrase or “taking pills”. Another example is</w:t>
       </w:r>
       <w:r>
         <w:t xml:space="preserve"> “</w:t>
@@ -5960,11 +6075,7 @@
         <w:t>t</w:t>
       </w:r>
       <w:r>
-        <w:t xml:space="preserve">om. “Increased range” will be bundled with “Affect” as a single symptom. Had the order been different (“labile” before </w:t>
-      </w:r>
-      <w:r>
-        <w:lastRenderedPageBreak/>
-        <w:t>“Increased range”) then we would have had [Affect]</w:t>
+        <w:t>om. “Increased range” will be bundled with “Affect” as a single symptom. Had the order been different (“labile” before “Increased range”) then we would have had [Affect]</w:t>
       </w:r>
       <w:r>
         <w:t xml:space="preserve"> and </w:t>
@@ -6018,10 +6129,16 @@
         <w:t>s</w:t>
       </w:r>
       <w:r>
-        <w:t xml:space="preserve">, but you could argue </w:t>
-      </w:r>
-      <w:r>
-        <w:t>for</w:t>
+        <w:t xml:space="preserve">, </w:t>
+      </w:r>
+      <w:r>
+        <w:t>although one</w:t>
+      </w:r>
+      <w:r>
+        <w:t xml:space="preserve"> could argue </w:t>
+      </w:r>
+      <w:r>
+        <w:t>that this statement may be indicator of</w:t>
       </w:r>
       <w:r>
         <w:t xml:space="preserve"> "lack of insight" as a symptom. However, </w:t>
@@ -6215,7 +6332,14 @@
           <w:bCs/>
           <w:color w:val="4472C4" w:themeColor="accent1"/>
         </w:rPr>
-        <w:t>not going to work</w:t>
+        <w:t xml:space="preserve">not </w:t>
+      </w:r>
+      <w:r>
+        <w:rPr>
+          <w:bCs/>
+          <w:color w:val="4472C4" w:themeColor="accent1"/>
+        </w:rPr>
+        <w:t>sleeping for 2 days</w:t>
       </w:r>
       <w:r>
         <w:rPr>
@@ -6237,7 +6361,14 @@
           <w:bCs/>
           <w:color w:val="4472C4" w:themeColor="accent1"/>
         </w:rPr>
-        <w:t>not paying his bills</w:t>
+        <w:t xml:space="preserve">not </w:t>
+      </w:r>
+      <w:r>
+        <w:rPr>
+          <w:bCs/>
+          <w:color w:val="4472C4" w:themeColor="accent1"/>
+        </w:rPr>
+        <w:t>eating</w:t>
       </w:r>
       <w:r>
         <w:rPr>
@@ -6384,6 +6515,7 @@
       </w:pPr>
       <w:bookmarkStart w:id="12" w:name="_Toc123544533"/>
       <w:r>
+        <w:lastRenderedPageBreak/>
         <w:t xml:space="preserve">2.3.3. </w:t>
       </w:r>
       <w:r>
@@ -6453,23 +6585,6 @@
           <w:color w:val="4472C4" w:themeColor="accent1"/>
         </w:rPr>
         <w:t>impulsivity</w:t>
-      </w:r>
-      <w:r>
-        <w:t>]</w:t>
-      </w:r>
-    </w:p>
-    <w:p>
-      <w:pPr>
-        <w:ind w:firstLine="360"/>
-      </w:pPr>
-      <w:r>
-        <w:t>general [</w:t>
-      </w:r>
-      <w:r>
-        <w:rPr>
-          <w:color w:val="4472C4" w:themeColor="accent1"/>
-        </w:rPr>
-        <w:t>malaise</w:t>
       </w:r>
       <w:r>
         <w:t>]</w:t>
@@ -6605,13 +6720,13 @@
         <w:t xml:space="preserve"> since the difference is clinically relevant</w:t>
       </w:r>
       <w:r>
-        <w:t xml:space="preserve"> sometimes sexual trauma is more likely to cause auditory hallucinations</w:t>
-      </w:r>
-      <w:r>
-        <w:t>)</w:t>
-      </w:r>
-      <w:r>
-        <w:t>.</w:t>
+        <w:t xml:space="preserve"> </w:t>
+      </w:r>
+      <w:r>
+        <w:t>showing</w:t>
+      </w:r>
+      <w:r>
+        <w:t xml:space="preserve"> sexual trauma is more likely to cause auditory hallucinations.</w:t>
       </w:r>
       <w:r>
         <w:t xml:space="preserve"> In addition, these two are also often referred to as “AH” and “VH” where we would not just annotate the “H” (per the general rule of not annotating parts </w:t>
@@ -6829,9 +6944,32 @@
     </w:p>
     <w:p>
       <w:pPr>
+        <w:rPr>
+          <w:color w:val="000000" w:themeColor="text1"/>
+        </w:rPr>
+      </w:pPr>
+    </w:p>
+    <w:p>
+      <w:pPr>
+        <w:rPr>
+          <w:ins w:id="13" w:author="Marc Verhagen" w:date="2023-01-11T21:14:00Z"/>
+          <w:rFonts w:asciiTheme="majorHAnsi" w:eastAsiaTheme="majorEastAsia" w:hAnsiTheme="majorHAnsi" w:cstheme="majorBidi"/>
+          <w:color w:val="2F5496" w:themeColor="accent1" w:themeShade="BF"/>
+          <w:sz w:val="26"/>
+          <w:szCs w:val="26"/>
+        </w:rPr>
+      </w:pPr>
+      <w:bookmarkStart w:id="14" w:name="_Toc123544534"/>
+      <w:ins w:id="15" w:author="Marc Verhagen" w:date="2023-01-11T21:14:00Z">
+        <w:r>
+          <w:br w:type="page"/>
+        </w:r>
+      </w:ins>
+    </w:p>
+    <w:p>
+      <w:pPr>
         <w:pStyle w:val="Heading2"/>
       </w:pPr>
-      <w:bookmarkStart w:id="13" w:name="_Toc123544534"/>
       <w:r>
         <w:lastRenderedPageBreak/>
         <w:t xml:space="preserve">2.4. </w:t>
@@ -6845,7 +6983,7 @@
       <w:r>
         <w:t xml:space="preserve"> Tag</w:t>
       </w:r>
-      <w:bookmarkEnd w:id="13"/>
+      <w:bookmarkEnd w:id="14"/>
     </w:p>
     <w:p/>
     <w:p>
@@ -7209,7 +7347,7 @@
       <w:pPr>
         <w:pStyle w:val="Heading2"/>
       </w:pPr>
-      <w:bookmarkStart w:id="14" w:name="_Toc123544535"/>
+      <w:bookmarkStart w:id="16" w:name="_Toc123544535"/>
       <w:r>
         <w:t xml:space="preserve">2.5. </w:t>
       </w:r>
@@ -7222,7 +7360,7 @@
       <w:r>
         <w:t>FRAME Tag</w:t>
       </w:r>
-      <w:bookmarkEnd w:id="14"/>
+      <w:bookmarkEnd w:id="16"/>
     </w:p>
     <w:p/>
     <w:p>
@@ -7371,8 +7509,8 @@
         <w:tblLook w:val="04A0" w:firstRow="1" w:lastRow="0" w:firstColumn="1" w:lastColumn="0" w:noHBand="0" w:noVBand="1"/>
       </w:tblPr>
       <w:tblGrid>
-        <w:gridCol w:w="1350"/>
-        <w:gridCol w:w="8010"/>
+        <w:gridCol w:w="1342"/>
+        <w:gridCol w:w="7900"/>
       </w:tblGrid>
       <w:tr>
         <w:tc>
@@ -7489,11 +7627,7 @@
               <w:t>”</w:t>
             </w:r>
             <w:r>
-              <w:t xml:space="preserve">, </w:t>
-            </w:r>
-            <w:r>
-              <w:lastRenderedPageBreak/>
-              <w:t xml:space="preserve">or </w:t>
+              <w:t xml:space="preserve">, or </w:t>
             </w:r>
             <w:r>
               <w:t>“</w:t>
@@ -7672,20 +7806,50 @@
         </w:numPr>
       </w:pPr>
       <w:r>
-        <w:t xml:space="preserve">“The patient last used </w:t>
-      </w:r>
-      <w:r>
-        <w:rPr>
-          <w:bCs/>
-        </w:rPr>
+        <w:t>“</w:t>
+      </w:r>
+      <w:r>
+        <w:t xml:space="preserve">Significant trauma history approximately </w:t>
+      </w:r>
+      <w:r>
         <w:t>[</w:t>
       </w:r>
       <w:r>
-        <w:rPr>
-          <w:bCs/>
-          <w:color w:val="806000" w:themeColor="accent4" w:themeShade="80"/>
-        </w:rPr>
-        <w:t>alcohol</w:t>
+        <w:t>4 years ago</w:t>
+      </w:r>
+      <w:r>
+        <w:t>].</w:t>
+      </w:r>
+      <w:r>
+        <w:t xml:space="preserve"> </w:t>
+      </w:r>
+    </w:p>
+    <w:p>
+      <w:pPr>
+        <w:pStyle w:val="ListParagraph"/>
+        <w:numPr>
+          <w:ilvl w:val="0"/>
+          <w:numId w:val="38"/>
+        </w:numPr>
+      </w:pPr>
+      <w:r>
+        <w:t>T</w:t>
+      </w:r>
+      <w:r>
+        <w:t xml:space="preserve">he patient was </w:t>
+      </w:r>
+      <w:r>
+        <w:rPr>
+          <w:bCs/>
+        </w:rPr>
+        <w:t>[</w:t>
+      </w:r>
+      <w:r>
+        <w:rPr>
+          <w:bCs/>
+          <w:color w:val="C00000"/>
+        </w:rPr>
+        <w:t>sexually molested</w:t>
       </w:r>
       <w:r>
         <w:rPr>
@@ -7694,187 +7858,233 @@
         <w:t>]</w:t>
       </w:r>
       <w:r>
+        <w:t xml:space="preserve"> at </w:t>
+      </w:r>
+      <w:r>
+        <w:rPr>
+          <w:bCs/>
+          <w:color w:val="FFD966" w:themeColor="accent4" w:themeTint="99"/>
+        </w:rPr>
+        <w:t xml:space="preserve">the </w:t>
+      </w:r>
+      <w:r>
+        <w:rPr>
+          <w:bCs/>
+          <w:color w:val="FFD966" w:themeColor="accent4" w:themeTint="99"/>
+        </w:rPr>
+        <w:t>[</w:t>
+      </w:r>
+      <w:r>
+        <w:rPr>
+          <w:bCs/>
+          <w:color w:val="FFD966" w:themeColor="accent4" w:themeTint="99"/>
+        </w:rPr>
+        <w:t>age of 15</w:t>
+      </w:r>
+      <w:r>
+        <w:rPr>
+          <w:bCs/>
+        </w:rPr>
+        <w:t>]</w:t>
+      </w:r>
+      <w:r>
+        <w:t xml:space="preserve"> by a </w:t>
+      </w:r>
+      <w:r>
+        <w:rPr>
+          <w:bCs/>
+        </w:rPr>
+        <w:t>[</w:t>
+      </w:r>
+      <w:r>
+        <w:rPr>
+          <w:bCs/>
+          <w:color w:val="70AD47" w:themeColor="accent6"/>
+        </w:rPr>
+        <w:t xml:space="preserve">42 </w:t>
+      </w:r>
+      <w:proofErr w:type="spellStart"/>
+      <w:r>
+        <w:rPr>
+          <w:bCs/>
+          <w:color w:val="70AD47" w:themeColor="accent6"/>
+        </w:rPr>
+        <w:t>yo</w:t>
+      </w:r>
+      <w:proofErr w:type="spellEnd"/>
+      <w:r>
+        <w:rPr>
+          <w:bCs/>
+          <w:color w:val="70AD47" w:themeColor="accent6"/>
+        </w:rPr>
+        <w:t xml:space="preserve"> traveling artist</w:t>
+      </w:r>
+      <w:r>
+        <w:rPr>
+          <w:bCs/>
+        </w:rPr>
+        <w:t>]</w:t>
+      </w:r>
+      <w:r>
+        <w:t xml:space="preserve"> while living in Idaho</w:t>
+      </w:r>
+    </w:p>
+    <w:p/>
+    <w:p>
+      <w:pPr>
+        <w:jc w:val="both"/>
+      </w:pPr>
+      <w:r>
+        <w:t>The</w:t>
+      </w:r>
+      <w:r>
+        <w:t xml:space="preserve"> “</w:t>
+      </w:r>
+      <w:r>
+        <w:t>Temporal_Type</w:t>
+      </w:r>
+      <w:r>
+        <w:t xml:space="preserve">” attribute on the tag distinguishes between the classes above, with values like age, </w:t>
+      </w:r>
+      <w:r>
+        <w:t>duration</w:t>
+      </w:r>
+      <w:r>
+        <w:t>, time-of-life, event, date.</w:t>
+      </w:r>
+    </w:p>
+    <w:p>
+      <w:pPr>
+        <w:jc w:val="both"/>
+      </w:pPr>
+    </w:p>
+    <w:p>
+      <w:pPr>
+        <w:jc w:val="both"/>
+      </w:pPr>
+      <w:r>
+        <w:t xml:space="preserve">Temporal frames can be quite complex, as in “since he was fourteen years old” and “the night after visiting the hospital”. In these </w:t>
+      </w:r>
+      <w:r>
+        <w:t>cases,</w:t>
+      </w:r>
+      <w:r>
+        <w:t xml:space="preserve"> we annotate the entire span, not just the head of the phrase.</w:t>
+      </w:r>
+    </w:p>
+    <w:p/>
+    <w:p>
+      <w:r>
+        <w:t>“</w:t>
+      </w:r>
+      <w:r>
+        <w:t>[</w:t>
+      </w:r>
+      <w:r>
+        <w:rPr>
+          <w:color w:val="4472C4" w:themeColor="accent1"/>
+        </w:rPr>
+        <w:t>f</w:t>
+      </w:r>
+      <w:r>
+        <w:rPr>
+          <w:color w:val="4472C4" w:themeColor="accent1"/>
+        </w:rPr>
+        <w:t>rom ages 7-10</w:t>
+      </w:r>
+      <w:r>
+        <w:t>]</w:t>
+      </w:r>
+      <w:r>
+        <w:t>” v</w:t>
+      </w:r>
+      <w:r>
+        <w:t>ersu</w:t>
+      </w:r>
+      <w:r>
+        <w:t>s “</w:t>
+      </w:r>
+      <w:r>
+        <w:t>from [</w:t>
+      </w:r>
+      <w:r>
+        <w:rPr>
+          <w:color w:val="4472C4" w:themeColor="accent1"/>
+        </w:rPr>
+        <w:t>ages 7-10</w:t>
+      </w:r>
+      <w:r>
+        <w:t>]</w:t>
+      </w:r>
+      <w:r>
+        <w:t>”.</w:t>
+      </w:r>
+    </w:p>
+    <w:p>
+      <w:r>
+        <w:t>W</w:t>
+      </w:r>
+      <w:r>
+        <w:t>e will tag a shorter span “ages 7-10”.</w:t>
+      </w:r>
+      <w:r>
         <w:t xml:space="preserve"> </w:t>
       </w:r>
-      <w:r>
-        <w:rPr>
-          <w:bCs/>
-        </w:rPr>
-        <w:t>[</w:t>
-      </w:r>
-      <w:r>
-        <w:rPr>
-          <w:bCs/>
-          <w:color w:val="FFD966" w:themeColor="accent4" w:themeTint="99"/>
-        </w:rPr>
-        <w:t>six months ago</w:t>
-      </w:r>
-      <w:r>
-        <w:rPr>
-          <w:bCs/>
-        </w:rPr>
-        <w:t>]</w:t>
-      </w:r>
-      <w:r>
-        <w:t>.”</w:t>
-      </w:r>
     </w:p>
     <w:p/>
     <w:p>
+      <w:r>
+        <w:t>“[</w:t>
+      </w:r>
+      <w:r>
+        <w:rPr>
+          <w:color w:val="4472C4" w:themeColor="accent1"/>
+        </w:rPr>
+        <w:t>as a child</w:t>
+      </w:r>
+      <w:r>
+        <w:t>]” versus “as</w:t>
+      </w:r>
+      <w:r>
+        <w:t xml:space="preserve"> a</w:t>
+      </w:r>
+      <w:r>
+        <w:t xml:space="preserve"> [</w:t>
+      </w:r>
+      <w:r>
+        <w:rPr>
+          <w:color w:val="4472C4" w:themeColor="accent1"/>
+        </w:rPr>
+        <w:t>child</w:t>
+      </w:r>
+      <w:r>
+        <w:t>]”</w:t>
+      </w:r>
+    </w:p>
+    <w:p>
       <w:pPr>
         <w:jc w:val="both"/>
       </w:pPr>
       <w:r>
-        <w:t>The</w:t>
-      </w:r>
-      <w:r>
-        <w:t xml:space="preserve"> “</w:t>
-      </w:r>
-      <w:r>
-        <w:t>Temporal_Type</w:t>
-      </w:r>
-      <w:r>
-        <w:t xml:space="preserve">” attribute on the tag distinguishes between the classes above, with values like age, </w:t>
-      </w:r>
-      <w:r>
-        <w:t>duration</w:t>
-      </w:r>
-      <w:r>
-        <w:t>, time-of-life, event, date.</w:t>
-      </w:r>
-    </w:p>
-    <w:p>
-      <w:pPr>
-        <w:jc w:val="both"/>
-      </w:pPr>
-    </w:p>
-    <w:p>
-      <w:pPr>
-        <w:jc w:val="both"/>
-      </w:pPr>
-      <w:r>
-        <w:t xml:space="preserve">Temporal frames can be quite complex, as in “since he was fourteen years old” and “the night after visiting the hospital”. In these </w:t>
-      </w:r>
-      <w:r>
-        <w:t>cases,</w:t>
-      </w:r>
-      <w:r>
-        <w:t xml:space="preserve"> we annotate the entire span, not just the head of the phrase.</w:t>
+        <w:t>Annotate the shorter span</w:t>
+      </w:r>
+      <w:r>
+        <w:t>.</w:t>
       </w:r>
     </w:p>
     <w:p/>
     <w:p>
-      <w:r>
-        <w:t>“</w:t>
-      </w:r>
-      <w:r>
-        <w:t>[</w:t>
-      </w:r>
-      <w:r>
-        <w:rPr>
-          <w:color w:val="4472C4" w:themeColor="accent1"/>
-        </w:rPr>
-        <w:t>f</w:t>
-      </w:r>
-      <w:r>
-        <w:rPr>
-          <w:color w:val="4472C4" w:themeColor="accent1"/>
-        </w:rPr>
-        <w:t>rom ages 7-10</w:t>
-      </w:r>
-      <w:r>
-        <w:t>]</w:t>
-      </w:r>
-      <w:r>
-        <w:t>” v</w:t>
-      </w:r>
-      <w:r>
-        <w:t>ersu</w:t>
-      </w:r>
-      <w:r>
-        <w:t>s “</w:t>
-      </w:r>
-      <w:r>
-        <w:t>from [</w:t>
-      </w:r>
-      <w:r>
-        <w:rPr>
-          <w:color w:val="4472C4" w:themeColor="accent1"/>
-        </w:rPr>
-        <w:t>ages 7-10</w:t>
-      </w:r>
-      <w:r>
-        <w:t>]</w:t>
-      </w:r>
-      <w:r>
-        <w:t>”.</w:t>
-      </w:r>
-    </w:p>
-    <w:p>
-      <w:r>
-        <w:t>W</w:t>
-      </w:r>
-      <w:r>
-        <w:t>e will tag a shorter span “ages 7-10”.</w:t>
-      </w:r>
-      <w:r>
-        <w:t xml:space="preserve"> </w:t>
-      </w:r>
-    </w:p>
-    <w:p/>
-    <w:p>
-      <w:r>
-        <w:t>“[</w:t>
-      </w:r>
-      <w:r>
-        <w:rPr>
-          <w:color w:val="4472C4" w:themeColor="accent1"/>
-        </w:rPr>
-        <w:t>as a child</w:t>
-      </w:r>
-      <w:r>
-        <w:t>]” versus “as</w:t>
-      </w:r>
-      <w:r>
-        <w:t xml:space="preserve"> a</w:t>
-      </w:r>
-      <w:r>
-        <w:t xml:space="preserve"> [</w:t>
-      </w:r>
-      <w:r>
-        <w:rPr>
-          <w:color w:val="4472C4" w:themeColor="accent1"/>
-        </w:rPr>
-        <w:t>child</w:t>
-      </w:r>
-      <w:r>
-        <w:t>]”</w:t>
-      </w:r>
-    </w:p>
-    <w:p>
-      <w:pPr>
-        <w:jc w:val="both"/>
-      </w:pPr>
-      <w:r>
-        <w:t>Annotate the shorter span</w:t>
-      </w:r>
-      <w:r>
-        <w:t>.</w:t>
-      </w:r>
-    </w:p>
-    <w:p/>
-    <w:p>
       <w:pPr>
         <w:pStyle w:val="Heading1"/>
       </w:pPr>
-      <w:bookmarkStart w:id="15" w:name="_Toc123544536"/>
+      <w:bookmarkStart w:id="17" w:name="_Toc123544536"/>
       <w:r>
         <w:t xml:space="preserve">3. </w:t>
       </w:r>
       <w:r>
         <w:t>Relation Tags</w:t>
       </w:r>
-      <w:bookmarkEnd w:id="15"/>
+      <w:bookmarkEnd w:id="17"/>
     </w:p>
     <w:p/>
     <w:p>
@@ -7909,8 +8119,8 @@
         <w:tblLook w:val="04A0" w:firstRow="1" w:lastRow="0" w:firstColumn="1" w:lastColumn="0" w:noHBand="0" w:noVBand="1"/>
       </w:tblPr>
       <w:tblGrid>
-        <w:gridCol w:w="2471"/>
-        <w:gridCol w:w="6886"/>
+        <w:gridCol w:w="2461"/>
+        <w:gridCol w:w="6781"/>
       </w:tblGrid>
       <w:tr>
         <w:tc>
@@ -8035,7 +8245,7 @@
       <w:pPr>
         <w:pStyle w:val="Heading2"/>
       </w:pPr>
-      <w:bookmarkStart w:id="16" w:name="_Toc123544537"/>
+      <w:bookmarkStart w:id="18" w:name="_Toc123544537"/>
       <w:r>
         <w:t xml:space="preserve">3.1. </w:t>
       </w:r>
@@ -8048,7 +8258,7 @@
       <w:r>
         <w:t xml:space="preserve"> Relation</w:t>
       </w:r>
-      <w:bookmarkEnd w:id="16"/>
+      <w:bookmarkEnd w:id="18"/>
     </w:p>
     <w:p/>
     <w:tbl>
@@ -8059,8 +8269,8 @@
         <w:tblLook w:val="04A0" w:firstRow="1" w:lastRow="0" w:firstColumn="1" w:lastColumn="0" w:noHBand="0" w:noVBand="1"/>
       </w:tblPr>
       <w:tblGrid>
-        <w:gridCol w:w="1350"/>
-        <w:gridCol w:w="7915"/>
+        <w:gridCol w:w="1348"/>
+        <w:gridCol w:w="7894"/>
       </w:tblGrid>
       <w:tr>
         <w:tc>
@@ -8331,7 +8541,7 @@
       <w:pPr>
         <w:pStyle w:val="Heading2"/>
       </w:pPr>
-      <w:bookmarkStart w:id="17" w:name="_Toc123544538"/>
+      <w:bookmarkStart w:id="19" w:name="_Toc123544538"/>
       <w:r>
         <w:t xml:space="preserve">3.2. </w:t>
       </w:r>
@@ -8344,7 +8554,7 @@
       <w:r>
         <w:t xml:space="preserve"> Relation</w:t>
       </w:r>
-      <w:bookmarkEnd w:id="17"/>
+      <w:bookmarkEnd w:id="19"/>
     </w:p>
     <w:p/>
     <w:tbl>
@@ -8355,8 +8565,8 @@
         <w:tblLook w:val="04A0" w:firstRow="1" w:lastRow="0" w:firstColumn="1" w:lastColumn="0" w:noHBand="0" w:noVBand="1"/>
       </w:tblPr>
       <w:tblGrid>
-        <w:gridCol w:w="900"/>
-        <w:gridCol w:w="8460"/>
+        <w:gridCol w:w="896"/>
+        <w:gridCol w:w="8346"/>
       </w:tblGrid>
       <w:tr>
         <w:tc>
@@ -8679,7 +8889,13 @@
         <w:t>”</w:t>
       </w:r>
       <w:r>
-        <w:t xml:space="preserve"> is not annotated as one traumatic event but as two events (see the discussion on this in section 4). It does not show properly in the text above, but the two events are “</w:t>
+        <w:t xml:space="preserve"> is not annotated as one traumatic event but as two events (see the discussion on this in section 4</w:t>
+      </w:r>
+      <w:r>
+        <w:t>.4</w:t>
+      </w:r>
+      <w:r>
+        <w:t>). It does not show properly in the text above, but the two events are “</w:t>
       </w:r>
       <w:r>
         <w:rPr>
@@ -8768,7 +8984,7 @@
       <w:pPr>
         <w:pStyle w:val="Heading2"/>
       </w:pPr>
-      <w:bookmarkStart w:id="18" w:name="_Toc123544539"/>
+      <w:bookmarkStart w:id="20" w:name="_Toc123544539"/>
       <w:r>
         <w:t>3.</w:t>
       </w:r>
@@ -8787,7 +9003,7 @@
       <w:r>
         <w:t xml:space="preserve"> Relation</w:t>
       </w:r>
-      <w:bookmarkEnd w:id="18"/>
+      <w:bookmarkEnd w:id="20"/>
     </w:p>
     <w:p/>
     <w:tbl>
@@ -8798,8 +9014,8 @@
         <w:tblLook w:val="04A0" w:firstRow="1" w:lastRow="0" w:firstColumn="1" w:lastColumn="0" w:noHBand="0" w:noVBand="1"/>
       </w:tblPr>
       <w:tblGrid>
-        <w:gridCol w:w="900"/>
-        <w:gridCol w:w="8365"/>
+        <w:gridCol w:w="899"/>
+        <w:gridCol w:w="8343"/>
       </w:tblGrid>
       <w:tr>
         <w:tc>
@@ -9103,10 +9319,94 @@
         <w:t>with “</w:t>
       </w:r>
       <w:r>
-        <w:t>physically abused by the father, being slapped or spanked or beat up</w:t>
-      </w:r>
-      <w:r>
-        <w:t xml:space="preserve">” we a couple of </w:t>
+        <w:t xml:space="preserve">physically abused by the father, being </w:t>
+      </w:r>
+      <w:r>
+        <w:rPr>
+          <w:color w:val="FF0000"/>
+        </w:rPr>
+        <w:t xml:space="preserve">slapped </w:t>
+      </w:r>
+      <w:r>
+        <w:t>or s</w:t>
+      </w:r>
+      <w:r>
+        <w:rPr>
+          <w:color w:val="FF0000"/>
+        </w:rPr>
+        <w:t>panked</w:t>
+      </w:r>
+      <w:r>
+        <w:t xml:space="preserve"> or </w:t>
+      </w:r>
+      <w:r>
+        <w:rPr>
+          <w:color w:val="FF0000"/>
+        </w:rPr>
+        <w:t>beat up</w:t>
+      </w:r>
+      <w:r>
+        <w:t>” we a</w:t>
+      </w:r>
+      <w:r>
+        <w:t>nnotated “</w:t>
+      </w:r>
+      <w:r>
+        <w:rPr>
+          <w:color w:val="FF0000"/>
+        </w:rPr>
+        <w:t>slapped</w:t>
+      </w:r>
+      <w:r>
+        <w:rPr>
+          <w:color w:val="FF0000"/>
+        </w:rPr>
+        <w:t>”</w:t>
+      </w:r>
+      <w:r>
+        <w:rPr>
+          <w:color w:val="FF0000"/>
+        </w:rPr>
+        <w:t xml:space="preserve"> </w:t>
+      </w:r>
+      <w:r>
+        <w:t xml:space="preserve">or </w:t>
+      </w:r>
+      <w:r>
+        <w:t>“</w:t>
+      </w:r>
+      <w:r>
+        <w:t>s</w:t>
+      </w:r>
+      <w:r>
+        <w:rPr>
+          <w:color w:val="FF0000"/>
+        </w:rPr>
+        <w:t>panked</w:t>
+      </w:r>
+      <w:r>
+        <w:rPr>
+          <w:color w:val="FF0000"/>
+        </w:rPr>
+        <w:t>”</w:t>
+      </w:r>
+      <w:r>
+        <w:t xml:space="preserve"> </w:t>
+      </w:r>
+      <w:r>
+        <w:t>“</w:t>
+      </w:r>
+      <w:r>
+        <w:rPr>
+          <w:color w:val="FF0000"/>
+        </w:rPr>
+        <w:t>beat up</w:t>
+      </w:r>
+      <w:r>
+        <w:t>” as</w:t>
+      </w:r>
+      <w:r>
+        <w:t xml:space="preserve"> </w:t>
       </w:r>
       <w:r>
         <w:t>sub-events of physical trauma.</w:t>
@@ -9117,25 +9417,25 @@
       <w:pPr>
         <w:pStyle w:val="Heading1"/>
       </w:pPr>
-      <w:bookmarkStart w:id="19" w:name="_Toc123544540"/>
+      <w:bookmarkStart w:id="21" w:name="_Toc123544540"/>
       <w:r>
         <w:t>4. Other Considerations</w:t>
       </w:r>
-      <w:bookmarkEnd w:id="19"/>
+      <w:bookmarkEnd w:id="21"/>
     </w:p>
     <w:p/>
     <w:p>
       <w:pPr>
         <w:pStyle w:val="Heading2"/>
       </w:pPr>
-      <w:bookmarkStart w:id="20" w:name="_Toc123544541"/>
+      <w:bookmarkStart w:id="22" w:name="_Toc123544541"/>
       <w:r>
         <w:t xml:space="preserve">4.1. </w:t>
       </w:r>
       <w:r>
         <w:t>Pre-annotations</w:t>
       </w:r>
-      <w:bookmarkEnd w:id="20"/>
+      <w:bookmarkEnd w:id="22"/>
     </w:p>
     <w:p/>
     <w:p>
@@ -9143,7 +9443,25 @@
         <w:jc w:val="both"/>
       </w:pPr>
       <w:r>
-        <w:t xml:space="preserve">Annotation is often done on data that is pre-annotated and therefore already includes some common symptoms. </w:t>
+        <w:t>Prior to manual annotation, the documents were automatically annotated with explicit instances of trauma-related symptoms</w:t>
+      </w:r>
+      <w:r>
+        <w:t xml:space="preserve"> (see GitHub materials)</w:t>
+      </w:r>
+      <w:r>
+        <w:t xml:space="preserve">. This procedure was employed to reduce annotator burden. Therefore, </w:t>
+      </w:r>
+      <w:r>
+        <w:t xml:space="preserve">data already includes </w:t>
+      </w:r>
+      <w:r>
+        <w:t xml:space="preserve">tags of </w:t>
+      </w:r>
+      <w:r>
+        <w:t xml:space="preserve">some common symptoms. </w:t>
+      </w:r>
+      <w:r>
+        <w:t xml:space="preserve">During the manual annotation, pre-annotated tags would be reviewed by annotators. </w:t>
       </w:r>
       <w:r>
         <w:t>The s</w:t>
@@ -9202,14 +9520,14 @@
       <w:pPr>
         <w:pStyle w:val="Heading2"/>
       </w:pPr>
-      <w:bookmarkStart w:id="21" w:name="_Toc123544542"/>
+      <w:bookmarkStart w:id="23" w:name="_Toc123544542"/>
       <w:r>
         <w:t xml:space="preserve">4.2. </w:t>
       </w:r>
       <w:r>
         <w:t>Typos in the text</w:t>
       </w:r>
-      <w:bookmarkEnd w:id="21"/>
+      <w:bookmarkEnd w:id="23"/>
     </w:p>
     <w:p/>
     <w:p>
@@ -9237,14 +9555,14 @@
       <w:pPr>
         <w:pStyle w:val="Heading2"/>
       </w:pPr>
-      <w:bookmarkStart w:id="22" w:name="_Toc123544543"/>
+      <w:bookmarkStart w:id="24" w:name="_Toc123544543"/>
       <w:r>
         <w:t xml:space="preserve">4.3. </w:t>
       </w:r>
       <w:r>
         <w:t>Structured data</w:t>
       </w:r>
-      <w:bookmarkEnd w:id="22"/>
+      <w:bookmarkEnd w:id="24"/>
     </w:p>
     <w:p/>
     <w:p>
@@ -9399,6 +9717,14 @@
       <w:r>
         <w:rPr>
           <w:bCs/>
+          <w:color w:val="FFD966" w:themeColor="accent4" w:themeTint="99"/>
+        </w:rPr>
+        <w:t xml:space="preserve">the </w:t>
+      </w:r>
+      <w:r>
+        <w:rPr>
+          <w:bCs/>
+          <w:color w:val="FFD966" w:themeColor="accent4" w:themeTint="99"/>
         </w:rPr>
         <w:t>[</w:t>
       </w:r>
@@ -9407,7 +9733,7 @@
           <w:bCs/>
           <w:color w:val="FFD966" w:themeColor="accent4" w:themeTint="99"/>
         </w:rPr>
-        <w:t>the age of 15</w:t>
+        <w:t>age of 15</w:t>
       </w:r>
       <w:r>
         <w:rPr>
@@ -9482,6 +9808,12 @@
     <w:p/>
     <w:p>
       <w:r>
+        <w:br w:type="page"/>
+      </w:r>
+    </w:p>
+    <w:p>
+      <w:r>
+        <w:lastRenderedPageBreak/>
         <w:t>On the other hand, non-generic hea</w:t>
       </w:r>
       <w:r>
@@ -9517,7 +9849,6 @@
         <w:ind w:firstLine="720"/>
       </w:pPr>
       <w:r>
-        <w:lastRenderedPageBreak/>
         <w:t>[</w:t>
       </w:r>
       <w:r>
@@ -9550,14 +9881,14 @@
       <w:pPr>
         <w:pStyle w:val="Heading2"/>
       </w:pPr>
-      <w:bookmarkStart w:id="23" w:name="_Toc123544544"/>
+      <w:bookmarkStart w:id="25" w:name="_Toc123544544"/>
       <w:r>
         <w:t xml:space="preserve">4.4. </w:t>
       </w:r>
       <w:r>
         <w:t>Conjunctions</w:t>
       </w:r>
-      <w:bookmarkEnd w:id="23"/>
+      <w:bookmarkEnd w:id="25"/>
     </w:p>
     <w:p/>
     <w:p>
@@ -9840,7 +10171,13 @@
     <w:p/>
     <w:p>
       <w:r>
-        <w:t>Other examples where we have one string which contains two annotations are:</w:t>
+        <w:t xml:space="preserve">Other examples where we have one string which contains two </w:t>
+      </w:r>
+      <w:r>
+        <w:t xml:space="preserve">fragment </w:t>
+      </w:r>
+      <w:r>
+        <w:t>annotations are:</w:t>
       </w:r>
     </w:p>
     <w:p/>
@@ -9902,6 +10239,8 @@
     </w:p>
     <w:p/>
     <w:sectPr>
+      <w:footerReference w:type="even" r:id="rId8"/>
+      <w:footerReference w:type="default" r:id="rId9"/>
       <w:pgSz w:w="12240" w:h="15840"/>
       <w:pgMar w:top="1440" w:right="1440" w:bottom="1440" w:left="1440" w:header="720" w:footer="720" w:gutter="0"/>
       <w:cols w:space="720"/>
@@ -9909,6 +10248,159 @@
     </w:sectPr>
   </w:body>
 </w:document>
+</file>
+
+<file path=word/endnotes.xml><?xml version="1.0" encoding="utf-8"?>
+<w:endnotes xmlns:wpc="http://schemas.microsoft.com/office/word/2010/wordprocessingCanvas" xmlns:cx="http://schemas.microsoft.com/office/drawing/2014/chartex" xmlns:cx1="http://schemas.microsoft.com/office/drawing/2015/9/8/chartex" xmlns:cx2="http://schemas.microsoft.com/office/drawing/2015/10/21/chartex" xmlns:cx3="http://schemas.microsoft.com/office/drawing/2016/5/9/chartex" xmlns:cx4="http://schemas.microsoft.com/office/drawing/2016/5/10/chartex" xmlns:cx5="http://schemas.microsoft.com/office/drawing/2016/5/11/chartex" xmlns:cx6="http://schemas.microsoft.com/office/drawing/2016/5/12/chartex" xmlns:cx7="http://schemas.microsoft.com/office/drawing/2016/5/13/chartex" xmlns:cx8="http://schemas.microsoft.com/office/drawing/2016/5/14/chartex" xmlns:mc="http://schemas.openxmlformats.org/markup-compatibility/2006" xmlns:aink="http://schemas.microsoft.com/office/drawing/2016/ink" xmlns:am3d="http://schemas.microsoft.com/office/drawing/2017/model3d" xmlns:o="urn:schemas-microsoft-com:office:office" xmlns:oel="http://schemas.microsoft.com/office/2019/extlst" xmlns:r="http://schemas.openxmlformats.org/officeDocument/2006/relationships" xmlns:m="http://schemas.openxmlformats.org/officeDocument/2006/math" xmlns:v="urn:schemas-microsoft-com:vml" xmlns:wp14="http://schemas.microsoft.com/office/word/2010/wordprocessingDrawing" xmlns:wp="http://schemas.openxmlformats.org/drawingml/2006/wordprocessingDrawing" xmlns:w10="urn:schemas-microsoft-com:office:word" xmlns:w="http://schemas.openxmlformats.org/wordprocessingml/2006/main" xmlns:w14="http://schemas.microsoft.com/office/word/2010/wordml" xmlns:w15="http://schemas.microsoft.com/office/word/2012/wordml" xmlns:w16cex="http://schemas.microsoft.com/office/word/2018/wordml/cex" xmlns:w16cid="http://schemas.microsoft.com/office/word/2016/wordml/cid" xmlns:w16="http://schemas.microsoft.com/office/word/2018/wordml" xmlns:w16sdtdh="http://schemas.microsoft.com/office/word/2020/wordml/sdtdatahash" xmlns:w16se="http://schemas.microsoft.com/office/word/2015/wordml/symex" xmlns:wpg="http://schemas.microsoft.com/office/word/2010/wordprocessingGroup" xmlns:wpi="http://schemas.microsoft.com/office/word/2010/wordprocessingInk" xmlns:wne="http://schemas.microsoft.com/office/word/2006/wordml" xmlns:wps="http://schemas.microsoft.com/office/word/2010/wordprocessingShape" mc:Ignorable="w14 w15 w16se w16cid w16 w16cex w16sdtdh wp14">
+  <w:endnote w:type="separator" w:id="-1">
+    <w:p>
+      <w:r>
+        <w:separator/>
+      </w:r>
+    </w:p>
+  </w:endnote>
+  <w:endnote w:type="continuationSeparator" w:id="0">
+    <w:p>
+      <w:r>
+        <w:continuationSeparator/>
+      </w:r>
+    </w:p>
+  </w:endnote>
+</w:endnotes>
+</file>
+
+<file path=word/footer1.xml><?xml version="1.0" encoding="utf-8"?>
+<w:ftr xmlns:wpc="http://schemas.microsoft.com/office/word/2010/wordprocessingCanvas" xmlns:cx="http://schemas.microsoft.com/office/drawing/2014/chartex" xmlns:cx1="http://schemas.microsoft.com/office/drawing/2015/9/8/chartex" xmlns:cx2="http://schemas.microsoft.com/office/drawing/2015/10/21/chartex" xmlns:cx3="http://schemas.microsoft.com/office/drawing/2016/5/9/chartex" xmlns:cx4="http://schemas.microsoft.com/office/drawing/2016/5/10/chartex" xmlns:cx5="http://schemas.microsoft.com/office/drawing/2016/5/11/chartex" xmlns:cx6="http://schemas.microsoft.com/office/drawing/2016/5/12/chartex" xmlns:cx7="http://schemas.microsoft.com/office/drawing/2016/5/13/chartex" xmlns:cx8="http://schemas.microsoft.com/office/drawing/2016/5/14/chartex" xmlns:mc="http://schemas.openxmlformats.org/markup-compatibility/2006" xmlns:aink="http://schemas.microsoft.com/office/drawing/2016/ink" xmlns:am3d="http://schemas.microsoft.com/office/drawing/2017/model3d" xmlns:o="urn:schemas-microsoft-com:office:office" xmlns:oel="http://schemas.microsoft.com/office/2019/extlst" xmlns:r="http://schemas.openxmlformats.org/officeDocument/2006/relationships" xmlns:m="http://schemas.openxmlformats.org/officeDocument/2006/math" xmlns:v="urn:schemas-microsoft-com:vml" xmlns:wp14="http://schemas.microsoft.com/office/word/2010/wordprocessingDrawing" xmlns:wp="http://schemas.openxmlformats.org/drawingml/2006/wordprocessingDrawing" xmlns:w10="urn:schemas-microsoft-com:office:word" xmlns:w="http://schemas.openxmlformats.org/wordprocessingml/2006/main" xmlns:w14="http://schemas.microsoft.com/office/word/2010/wordml" xmlns:w15="http://schemas.microsoft.com/office/word/2012/wordml" xmlns:w16cex="http://schemas.microsoft.com/office/word/2018/wordml/cex" xmlns:w16cid="http://schemas.microsoft.com/office/word/2016/wordml/cid" xmlns:w16="http://schemas.microsoft.com/office/word/2018/wordml" xmlns:w16sdtdh="http://schemas.microsoft.com/office/word/2020/wordml/sdtdatahash" xmlns:w16se="http://schemas.microsoft.com/office/word/2015/wordml/symex" xmlns:wpg="http://schemas.microsoft.com/office/word/2010/wordprocessingGroup" xmlns:wpi="http://schemas.microsoft.com/office/word/2010/wordprocessingInk" xmlns:wne="http://schemas.microsoft.com/office/word/2006/wordml" xmlns:wps="http://schemas.microsoft.com/office/word/2010/wordprocessingShape" mc:Ignorable="w14 w15 w16se w16cid w16 w16cex w16sdtdh wp14">
+  <w:sdt>
+    <w:sdtPr>
+      <w:rPr>
+        <w:rStyle w:val="PageNumber"/>
+      </w:rPr>
+      <w:id w:val="-1803375383"/>
+      <w:docPartObj>
+        <w:docPartGallery w:val="Page Numbers (Bottom of Page)"/>
+        <w:docPartUnique/>
+      </w:docPartObj>
+    </w:sdtPr>
+    <w:sdtContent>
+      <w:p>
+        <w:pPr>
+          <w:pStyle w:val="Footer"/>
+          <w:framePr w:wrap="none" w:vAnchor="text" w:hAnchor="margin" w:xAlign="center" w:y="1"/>
+          <w:rPr>
+            <w:rStyle w:val="PageNumber"/>
+          </w:rPr>
+        </w:pPr>
+        <w:r>
+          <w:rPr>
+            <w:rStyle w:val="PageNumber"/>
+          </w:rPr>
+          <w:fldChar w:fldCharType="begin"/>
+        </w:r>
+        <w:r>
+          <w:rPr>
+            <w:rStyle w:val="PageNumber"/>
+          </w:rPr>
+          <w:instrText xml:space="preserve"> PAGE </w:instrText>
+        </w:r>
+        <w:r>
+          <w:rPr>
+            <w:rStyle w:val="PageNumber"/>
+          </w:rPr>
+          <w:fldChar w:fldCharType="end"/>
+        </w:r>
+      </w:p>
+    </w:sdtContent>
+  </w:sdt>
+  <w:p>
+    <w:pPr>
+      <w:pStyle w:val="Footer"/>
+    </w:pPr>
+  </w:p>
+</w:ftr>
+</file>
+
+<file path=word/footer2.xml><?xml version="1.0" encoding="utf-8"?>
+<w:ftr xmlns:wpc="http://schemas.microsoft.com/office/word/2010/wordprocessingCanvas" xmlns:cx="http://schemas.microsoft.com/office/drawing/2014/chartex" xmlns:cx1="http://schemas.microsoft.com/office/drawing/2015/9/8/chartex" xmlns:cx2="http://schemas.microsoft.com/office/drawing/2015/10/21/chartex" xmlns:cx3="http://schemas.microsoft.com/office/drawing/2016/5/9/chartex" xmlns:cx4="http://schemas.microsoft.com/office/drawing/2016/5/10/chartex" xmlns:cx5="http://schemas.microsoft.com/office/drawing/2016/5/11/chartex" xmlns:cx6="http://schemas.microsoft.com/office/drawing/2016/5/12/chartex" xmlns:cx7="http://schemas.microsoft.com/office/drawing/2016/5/13/chartex" xmlns:cx8="http://schemas.microsoft.com/office/drawing/2016/5/14/chartex" xmlns:mc="http://schemas.openxmlformats.org/markup-compatibility/2006" xmlns:aink="http://schemas.microsoft.com/office/drawing/2016/ink" xmlns:am3d="http://schemas.microsoft.com/office/drawing/2017/model3d" xmlns:o="urn:schemas-microsoft-com:office:office" xmlns:oel="http://schemas.microsoft.com/office/2019/extlst" xmlns:r="http://schemas.openxmlformats.org/officeDocument/2006/relationships" xmlns:m="http://schemas.openxmlformats.org/officeDocument/2006/math" xmlns:v="urn:schemas-microsoft-com:vml" xmlns:wp14="http://schemas.microsoft.com/office/word/2010/wordprocessingDrawing" xmlns:wp="http://schemas.openxmlformats.org/drawingml/2006/wordprocessingDrawing" xmlns:w10="urn:schemas-microsoft-com:office:word" xmlns:w="http://schemas.openxmlformats.org/wordprocessingml/2006/main" xmlns:w14="http://schemas.microsoft.com/office/word/2010/wordml" xmlns:w15="http://schemas.microsoft.com/office/word/2012/wordml" xmlns:w16cex="http://schemas.microsoft.com/office/word/2018/wordml/cex" xmlns:w16cid="http://schemas.microsoft.com/office/word/2016/wordml/cid" xmlns:w16="http://schemas.microsoft.com/office/word/2018/wordml" xmlns:w16sdtdh="http://schemas.microsoft.com/office/word/2020/wordml/sdtdatahash" xmlns:w16se="http://schemas.microsoft.com/office/word/2015/wordml/symex" xmlns:wpg="http://schemas.microsoft.com/office/word/2010/wordprocessingGroup" xmlns:wpi="http://schemas.microsoft.com/office/word/2010/wordprocessingInk" xmlns:wne="http://schemas.microsoft.com/office/word/2006/wordml" xmlns:wps="http://schemas.microsoft.com/office/word/2010/wordprocessingShape" mc:Ignorable="w14 w15 w16se w16cid w16 w16cex w16sdtdh wp14">
+  <w:sdt>
+    <w:sdtPr>
+      <w:rPr>
+        <w:rStyle w:val="PageNumber"/>
+      </w:rPr>
+      <w:id w:val="-1236005464"/>
+      <w:docPartObj>
+        <w:docPartGallery w:val="Page Numbers (Bottom of Page)"/>
+        <w:docPartUnique/>
+      </w:docPartObj>
+    </w:sdtPr>
+    <w:sdtContent>
+      <w:p>
+        <w:pPr>
+          <w:pStyle w:val="Footer"/>
+          <w:framePr w:wrap="none" w:vAnchor="text" w:hAnchor="margin" w:xAlign="center" w:y="1"/>
+          <w:rPr>
+            <w:rStyle w:val="PageNumber"/>
+          </w:rPr>
+        </w:pPr>
+        <w:r>
+          <w:rPr>
+            <w:rStyle w:val="PageNumber"/>
+          </w:rPr>
+          <w:fldChar w:fldCharType="begin"/>
+        </w:r>
+        <w:r>
+          <w:rPr>
+            <w:rStyle w:val="PageNumber"/>
+          </w:rPr>
+          <w:instrText xml:space="preserve"> PAGE </w:instrText>
+        </w:r>
+        <w:r>
+          <w:rPr>
+            <w:rStyle w:val="PageNumber"/>
+          </w:rPr>
+          <w:fldChar w:fldCharType="separate"/>
+        </w:r>
+        <w:r>
+          <w:rPr>
+            <w:rStyle w:val="PageNumber"/>
+            <w:noProof/>
+          </w:rPr>
+          <w:t>1</w:t>
+        </w:r>
+        <w:r>
+          <w:rPr>
+            <w:rStyle w:val="PageNumber"/>
+          </w:rPr>
+          <w:fldChar w:fldCharType="end"/>
+        </w:r>
+      </w:p>
+    </w:sdtContent>
+  </w:sdt>
+  <w:p>
+    <w:pPr>
+      <w:pStyle w:val="Footer"/>
+    </w:pPr>
+  </w:p>
+</w:ftr>
+</file>
+
+<file path=word/footnotes.xml><?xml version="1.0" encoding="utf-8"?>
+<w:footnotes xmlns:wpc="http://schemas.microsoft.com/office/word/2010/wordprocessingCanvas" xmlns:cx="http://schemas.microsoft.com/office/drawing/2014/chartex" xmlns:cx1="http://schemas.microsoft.com/office/drawing/2015/9/8/chartex" xmlns:cx2="http://schemas.microsoft.com/office/drawing/2015/10/21/chartex" xmlns:cx3="http://schemas.microsoft.com/office/drawing/2016/5/9/chartex" xmlns:cx4="http://schemas.microsoft.com/office/drawing/2016/5/10/chartex" xmlns:cx5="http://schemas.microsoft.com/office/drawing/2016/5/11/chartex" xmlns:cx6="http://schemas.microsoft.com/office/drawing/2016/5/12/chartex" xmlns:cx7="http://schemas.microsoft.com/office/drawing/2016/5/13/chartex" xmlns:cx8="http://schemas.microsoft.com/office/drawing/2016/5/14/chartex" xmlns:mc="http://schemas.openxmlformats.org/markup-compatibility/2006" xmlns:aink="http://schemas.microsoft.com/office/drawing/2016/ink" xmlns:am3d="http://schemas.microsoft.com/office/drawing/2017/model3d" xmlns:o="urn:schemas-microsoft-com:office:office" xmlns:oel="http://schemas.microsoft.com/office/2019/extlst" xmlns:r="http://schemas.openxmlformats.org/officeDocument/2006/relationships" xmlns:m="http://schemas.openxmlformats.org/officeDocument/2006/math" xmlns:v="urn:schemas-microsoft-com:vml" xmlns:wp14="http://schemas.microsoft.com/office/word/2010/wordprocessingDrawing" xmlns:wp="http://schemas.openxmlformats.org/drawingml/2006/wordprocessingDrawing" xmlns:w10="urn:schemas-microsoft-com:office:word" xmlns:w="http://schemas.openxmlformats.org/wordprocessingml/2006/main" xmlns:w14="http://schemas.microsoft.com/office/word/2010/wordml" xmlns:w15="http://schemas.microsoft.com/office/word/2012/wordml" xmlns:w16cex="http://schemas.microsoft.com/office/word/2018/wordml/cex" xmlns:w16cid="http://schemas.microsoft.com/office/word/2016/wordml/cid" xmlns:w16="http://schemas.microsoft.com/office/word/2018/wordml" xmlns:w16sdtdh="http://schemas.microsoft.com/office/word/2020/wordml/sdtdatahash" xmlns:w16se="http://schemas.microsoft.com/office/word/2015/wordml/symex" xmlns:wpg="http://schemas.microsoft.com/office/word/2010/wordprocessingGroup" xmlns:wpi="http://schemas.microsoft.com/office/word/2010/wordprocessingInk" xmlns:wne="http://schemas.microsoft.com/office/word/2006/wordml" xmlns:wps="http://schemas.microsoft.com/office/word/2010/wordprocessingShape" mc:Ignorable="w14 w15 w16se w16cid w16 w16cex w16sdtdh wp14">
+  <w:footnote w:type="separator" w:id="-1">
+    <w:p>
+      <w:r>
+        <w:separator/>
+      </w:r>
+    </w:p>
+  </w:footnote>
+  <w:footnote w:type="continuationSeparator" w:id="0">
+    <w:p>
+      <w:r>
+        <w:continuationSeparator/>
+      </w:r>
+    </w:p>
+  </w:footnote>
+</w:footnotes>
 </file>
 
 <file path=word/numbering.xml><?xml version="1.0" encoding="utf-8"?>
@@ -14105,6 +14597,14 @@
     <w:abstractNumId w:val="24"/>
   </w:num>
 </w:numbering>
+</file>
+
+<file path=word/people.xml><?xml version="1.0" encoding="utf-8"?>
+<w15:people xmlns:wpc="http://schemas.microsoft.com/office/word/2010/wordprocessingCanvas" xmlns:cx="http://schemas.microsoft.com/office/drawing/2014/chartex" xmlns:cx1="http://schemas.microsoft.com/office/drawing/2015/9/8/chartex" xmlns:cx2="http://schemas.microsoft.com/office/drawing/2015/10/21/chartex" xmlns:cx3="http://schemas.microsoft.com/office/drawing/2016/5/9/chartex" xmlns:cx4="http://schemas.microsoft.com/office/drawing/2016/5/10/chartex" xmlns:cx5="http://schemas.microsoft.com/office/drawing/2016/5/11/chartex" xmlns:cx6="http://schemas.microsoft.com/office/drawing/2016/5/12/chartex" xmlns:cx7="http://schemas.microsoft.com/office/drawing/2016/5/13/chartex" xmlns:cx8="http://schemas.microsoft.com/office/drawing/2016/5/14/chartex" xmlns:mc="http://schemas.openxmlformats.org/markup-compatibility/2006" xmlns:aink="http://schemas.microsoft.com/office/drawing/2016/ink" xmlns:am3d="http://schemas.microsoft.com/office/drawing/2017/model3d" xmlns:o="urn:schemas-microsoft-com:office:office" xmlns:oel="http://schemas.microsoft.com/office/2019/extlst" xmlns:r="http://schemas.openxmlformats.org/officeDocument/2006/relationships" xmlns:m="http://schemas.openxmlformats.org/officeDocument/2006/math" xmlns:v="urn:schemas-microsoft-com:vml" xmlns:wp14="http://schemas.microsoft.com/office/word/2010/wordprocessingDrawing" xmlns:wp="http://schemas.openxmlformats.org/drawingml/2006/wordprocessingDrawing" xmlns:w10="urn:schemas-microsoft-com:office:word" xmlns:w="http://schemas.openxmlformats.org/wordprocessingml/2006/main" xmlns:w14="http://schemas.microsoft.com/office/word/2010/wordml" xmlns:w15="http://schemas.microsoft.com/office/word/2012/wordml" xmlns:w16cex="http://schemas.microsoft.com/office/word/2018/wordml/cex" xmlns:w16cid="http://schemas.microsoft.com/office/word/2016/wordml/cid" xmlns:w16="http://schemas.microsoft.com/office/word/2018/wordml" xmlns:w16sdtdh="http://schemas.microsoft.com/office/word/2020/wordml/sdtdatahash" xmlns:w16se="http://schemas.microsoft.com/office/word/2015/wordml/symex" xmlns:wpg="http://schemas.microsoft.com/office/word/2010/wordprocessingGroup" xmlns:wpi="http://schemas.microsoft.com/office/word/2010/wordprocessingInk" xmlns:wne="http://schemas.microsoft.com/office/word/2006/wordml" xmlns:wps="http://schemas.microsoft.com/office/word/2010/wordprocessingShape" mc:Ignorable="w14 w15 w16se w16cid w16 w16cex w16sdtdh wp14">
+  <w15:person w15:author="Marc Verhagen">
+    <w15:presenceInfo w15:providerId="AD" w15:userId="S::verhagen@brandeis.edu::515b71a9-69c0-40e7-a18d-9a4be25620f3"/>
+  </w15:person>
+</w15:people>
 </file>
 
 <file path=word/styles.xml><?xml version="1.0" encoding="utf-8"?>
@@ -15035,6 +15535,35 @@
       <w:szCs w:val="20"/>
     </w:rPr>
   </w:style>
+  <w:style w:type="paragraph" w:styleId="Footer">
+    <w:name w:val="footer"/>
+    <w:basedOn w:val="Normal"/>
+    <w:link w:val="FooterChar"/>
+    <w:uiPriority w:val="99"/>
+    <w:unhideWhenUsed/>
+    <w:rsid w:val="00232AA7"/>
+    <w:pPr>
+      <w:tabs>
+        <w:tab w:val="center" w:pos="4680"/>
+        <w:tab w:val="right" w:pos="9360"/>
+      </w:tabs>
+    </w:pPr>
+  </w:style>
+  <w:style w:type="character" w:customStyle="1" w:styleId="FooterChar">
+    <w:name w:val="Footer Char"/>
+    <w:basedOn w:val="DefaultParagraphFont"/>
+    <w:link w:val="Footer"/>
+    <w:uiPriority w:val="99"/>
+    <w:rsid w:val="00232AA7"/>
+  </w:style>
+  <w:style w:type="character" w:styleId="PageNumber">
+    <w:name w:val="page number"/>
+    <w:basedOn w:val="DefaultParagraphFont"/>
+    <w:uiPriority w:val="99"/>
+    <w:semiHidden/>
+    <w:unhideWhenUsed/>
+    <w:rsid w:val="00232AA7"/>
+  </w:style>
 </w:styles>
 </file>
 

</xml_diff>